<commit_message>
Several bugs to check
</commit_message>
<xml_diff>
--- a/Documento/WhereIsMySmartphone.docx
+++ b/Documento/WhereIsMySmartphone.docx
@@ -2,22 +2,6 @@
 <file path=word/document.xml><?xml version="1.0" encoding="utf-8"?>
 <w:document xmlns:wpc="http://schemas.microsoft.com/office/word/2010/wordprocessingCanvas" xmlns:mc="http://schemas.openxmlformats.org/markup-compatibility/2006" xmlns:o="urn:schemas-microsoft-com:office:office" xmlns:r="http://schemas.openxmlformats.org/officeDocument/2006/relationships" xmlns:m="http://schemas.openxmlformats.org/officeDocument/2006/math" xmlns:v="urn:schemas-microsoft-com:vml" xmlns:wp14="http://schemas.microsoft.com/office/word/2010/wordprocessingDrawing" xmlns:wp="http://schemas.openxmlformats.org/drawingml/2006/wordprocessingDrawing" xmlns:w10="urn:schemas-microsoft-com:office:word" xmlns:w="http://schemas.openxmlformats.org/wordprocessingml/2006/main" xmlns:w14="http://schemas.microsoft.com/office/word/2010/wordml" xmlns:w15="http://schemas.microsoft.com/office/word/2012/wordml" xmlns:wpg="http://schemas.microsoft.com/office/word/2010/wordprocessingGroup" xmlns:wpi="http://schemas.microsoft.com/office/word/2010/wordprocessingInk" xmlns:wne="http://schemas.microsoft.com/office/word/2006/wordml" xmlns:wps="http://schemas.microsoft.com/office/word/2010/wordprocessingShape" mc:Ignorable="w14 w15 wp14">
   <w:body>
-    <w:p>
-      <w:r>
-        <w:t xml:space="preserve">Ciao. Innanzitutto vorremmo ringraziarti per aver deciso di partecipare al nostro progetto. Con questo semplice documento cercheremo di spiegare al meglio come utilizzare l’applicazione </w:t>
-      </w:r>
-      <w:proofErr w:type="spellStart"/>
-      <w:r>
-        <w:rPr>
-          <w:i/>
-        </w:rPr>
-        <w:t>WhereIsMySmartphone</w:t>
-      </w:r>
-      <w:proofErr w:type="spellEnd"/>
-      <w:r>
-        <w:t xml:space="preserve">. </w:t>
-      </w:r>
-    </w:p>
     <w:p>
       <w:pPr>
         <w:pStyle w:val="Heading1"/>
@@ -146,14 +130,27 @@
       <w:r>
         <w:t xml:space="preserve">Figura </w:t>
       </w:r>
-      <w:fldSimple w:instr=" SEQ Figura \* ARABIC ">
-        <w:r>
-          <w:rPr>
-            <w:noProof/>
-          </w:rPr>
-          <w:t>1</w:t>
-        </w:r>
-      </w:fldSimple>
+      <w:r>
+        <w:fldChar w:fldCharType="begin"/>
+      </w:r>
+      <w:r>
+        <w:instrText xml:space="preserve"> SEQ Figura \* ARABIC </w:instrText>
+      </w:r>
+      <w:r>
+        <w:fldChar w:fldCharType="separate"/>
+      </w:r>
+      <w:r>
+        <w:rPr>
+          <w:noProof/>
+        </w:rPr>
+        <w:t>1</w:t>
+      </w:r>
+      <w:r>
+        <w:rPr>
+          <w:noProof/>
+        </w:rPr>
+        <w:fldChar w:fldCharType="end"/>
+      </w:r>
       <w:r>
         <w:t xml:space="preserve">: Schermata principale applicazione </w:t>
       </w:r>
@@ -353,7 +350,6 @@
         <w:rPr>
           <w:color w:val="9B0014"/>
         </w:rPr>
-        <w:lastRenderedPageBreak/>
         <w:t>Tasca destra davanti pantaloni</w:t>
       </w:r>
     </w:p>
@@ -399,6 +395,7 @@
         <w:rPr>
           <w:color w:val="9B0014"/>
         </w:rPr>
+        <w:lastRenderedPageBreak/>
         <w:t>Tasca sinistra dietro pantaloni</w:t>
       </w:r>
     </w:p>
@@ -476,59 +473,74 @@
         </w:rPr>
         <w:t>Zaino</w:t>
       </w:r>
+    </w:p>
+    <w:p>
+      <w:r>
+        <w:t>Una volta settate tutte le impostazioni, è necessario cliccare sul bottone “</w:t>
+      </w:r>
+      <w:r>
+        <w:rPr>
+          <w:color w:val="9B0014"/>
+        </w:rPr>
+        <w:t>Registra dati</w:t>
+      </w:r>
+      <w:r>
+        <w:t xml:space="preserve">”. </w:t>
+      </w:r>
+      <w:r>
+        <w:t>P</w:t>
+      </w:r>
+      <w:r>
+        <w:t xml:space="preserve">rima che inizi la registrazione vera e propria dei dati, l’applicazione attende </w:t>
+      </w:r>
+      <w:r>
+        <w:t xml:space="preserve">circa </w:t>
+      </w:r>
+      <w:r>
+        <w:t>un secondo e mezzo</w:t>
+      </w:r>
+      <w:r>
+        <w:t>. Passati questi due secondi, un suono di notifica e la vibrazione avvertono che l’acquisizione dati (che durerà 4 secondi) è iniziata. Durante questo intervallo di tempo, dove l’applicazione registrerà dati da accelerometro, sensore di rotazione e sensore di prossimità</w:t>
+      </w:r>
+      <w:r>
+        <w:t xml:space="preserve"> (quind</w:t>
+      </w:r>
+      <w:r>
+        <w:t>i nessuna informazione personale</w:t>
+      </w:r>
+      <w:r>
+        <w:t>)</w:t>
+      </w:r>
+      <w:r>
+        <w:t xml:space="preserve">, portare il telefono dal punto di origine a quello di destinazione, sempre nel modo più naturale possibile. Un nuovo suono e la vibrazione del telefono informerà della conclusione dell’esercizio. </w:t>
+      </w:r>
+    </w:p>
+    <w:p>
+      <w:pPr>
+        <w:pStyle w:val="Heading1"/>
+      </w:pPr>
+      <w:r>
+        <w:t>Opzioni e invio Database</w:t>
+      </w:r>
+    </w:p>
+    <w:p>
+      <w:r>
+        <w:t xml:space="preserve">Attraverso il bottone in alto a destra, mostrato in Figura </w:t>
+      </w:r>
+      <w:r>
+        <w:t>2</w:t>
+      </w:r>
+      <w:r>
+        <w:t xml:space="preserve">, è possibile accedere al </w:t>
+      </w:r>
+      <w:proofErr w:type="spellStart"/>
+      <w:r>
+        <w:t>men</w:t>
+      </w:r>
       <w:bookmarkStart w:id="0" w:name="_GoBack"/>
       <w:bookmarkEnd w:id="0"/>
-    </w:p>
-    <w:p>
-      <w:r>
-        <w:t>Una volta settate tutte le impostazioni, è necessario cliccare sul bottone “</w:t>
-      </w:r>
-      <w:r>
-        <w:rPr>
-          <w:color w:val="9B0014"/>
-        </w:rPr>
-        <w:t>Registra dati</w:t>
-      </w:r>
-      <w:r>
-        <w:t xml:space="preserve">”. </w:t>
-      </w:r>
-      <w:r>
-        <w:t>P</w:t>
-      </w:r>
-      <w:r>
-        <w:t xml:space="preserve">rima che inizi la registrazione vera e propria dei dati, l’applicazione attende </w:t>
-      </w:r>
-      <w:r>
-        <w:t>circa due secondi. Passati questi due secondi, un suono di notifica e la vibrazione avvertono che l’acquisizione dati (che durerà 4 secondi) è iniziata. Durante questo intervallo di tempo, dove l’applicazione registrerà dati da accelerometro, sensore di rotazione e sensore di prossimità</w:t>
-      </w:r>
-      <w:r>
-        <w:t xml:space="preserve"> (quindi nessuna informazione personale della persona)</w:t>
-      </w:r>
-      <w:r>
-        <w:t xml:space="preserve">, portare il telefono dal punto di origine a quello di destinazione, sempre nel modo più naturale possibile. Un nuovo suono e la vibrazione del telefono informerà della conclusione dell’esercizio. </w:t>
-      </w:r>
-    </w:p>
-    <w:p>
-      <w:pPr>
-        <w:pStyle w:val="Heading1"/>
-      </w:pPr>
-      <w:r>
-        <w:t>Opzioni e invio Database</w:t>
-      </w:r>
-    </w:p>
-    <w:p>
-      <w:r>
-        <w:t xml:space="preserve">Attraverso il bottone in alto a destra, mostrato in Figura </w:t>
-      </w:r>
-      <w:r>
-        <w:t>2</w:t>
-      </w:r>
-      <w:r>
-        <w:t xml:space="preserve">, è possibile accedere al </w:t>
-      </w:r>
-      <w:proofErr w:type="spellStart"/>
-      <w:r>
-        <w:t>menù</w:t>
+      <w:r>
+        <w:t>ù</w:t>
       </w:r>
       <w:proofErr w:type="spellEnd"/>
       <w:r>
@@ -596,14 +608,27 @@
       <w:r>
         <w:t xml:space="preserve">Figura </w:t>
       </w:r>
-      <w:fldSimple w:instr=" SEQ Figura \* ARABIC ">
-        <w:r>
-          <w:rPr>
-            <w:noProof/>
-          </w:rPr>
-          <w:t>2</w:t>
-        </w:r>
-      </w:fldSimple>
+      <w:r>
+        <w:fldChar w:fldCharType="begin"/>
+      </w:r>
+      <w:r>
+        <w:instrText xml:space="preserve"> SEQ Figura \* ARABIC </w:instrText>
+      </w:r>
+      <w:r>
+        <w:fldChar w:fldCharType="separate"/>
+      </w:r>
+      <w:r>
+        <w:rPr>
+          <w:noProof/>
+        </w:rPr>
+        <w:t>2</w:t>
+      </w:r>
+      <w:r>
+        <w:rPr>
+          <w:noProof/>
+        </w:rPr>
+        <w:fldChar w:fldCharType="end"/>
+      </w:r>
       <w:r>
         <w:t xml:space="preserve">: </w:t>
       </w:r>
@@ -1839,7 +1864,7 @@
 </file>
 
 <file path=customXml/itemProps1.xml><?xml version="1.0" encoding="utf-8"?>
-<ds:datastoreItem xmlns:ds="http://schemas.openxmlformats.org/officeDocument/2006/customXml" ds:itemID="{DCC65D4F-87BF-4763-A12E-5E5F83EE96DA}">
+<ds:datastoreItem xmlns:ds="http://schemas.openxmlformats.org/officeDocument/2006/customXml" ds:itemID="{53FE3263-D4FD-4460-8730-C224F5AD5F20}">
   <ds:schemaRefs>
     <ds:schemaRef ds:uri="http://schemas.openxmlformats.org/officeDocument/2006/bibliography"/>
   </ds:schemaRefs>

</xml_diff>